<commit_message>
alle projekte fertig aminakoyum
</commit_message>
<xml_diff>
--- a/ESD/ReportESD.docx
+++ b/ESD/ReportESD.docx
@@ -564,7 +564,7 @@
           </w:tcPr>
           <w:p>
             <w:pPr>
-              <w:pStyle w:val="Listenabsatz"/>
+              <w:pStyle w:val="ListParagraph"/>
               <w:numPr>
                 <w:ilvl w:val="0"/>
                 <w:numId w:val="8"/>
@@ -585,7 +585,7 @@
           </w:p>
           <w:p>
             <w:pPr>
-              <w:pStyle w:val="Listenabsatz"/>
+              <w:pStyle w:val="ListParagraph"/>
               <w:numPr>
                 <w:ilvl w:val="0"/>
                 <w:numId w:val="2"/>
@@ -720,7 +720,7 @@
           </w:tcPr>
           <w:p>
             <w:pPr>
-              <w:pStyle w:val="Listenabsatz"/>
+              <w:pStyle w:val="ListParagraph"/>
               <w:numPr>
                 <w:ilvl w:val="0"/>
                 <w:numId w:val="9"/>
@@ -741,7 +741,7 @@
           </w:p>
           <w:p>
             <w:pPr>
-              <w:pStyle w:val="Listenabsatz"/>
+              <w:pStyle w:val="ListParagraph"/>
               <w:numPr>
                 <w:ilvl w:val="0"/>
                 <w:numId w:val="3"/>
@@ -876,7 +876,7 @@
           </w:tcPr>
           <w:p>
             <w:pPr>
-              <w:pStyle w:val="Listenabsatz"/>
+              <w:pStyle w:val="ListParagraph"/>
               <w:numPr>
                 <w:ilvl w:val="0"/>
                 <w:numId w:val="4"/>
@@ -897,7 +897,7 @@
           </w:p>
           <w:p>
             <w:pPr>
-              <w:pStyle w:val="Listenabsatz"/>
+              <w:pStyle w:val="ListParagraph"/>
               <w:numPr>
                 <w:ilvl w:val="0"/>
                 <w:numId w:val="4"/>
@@ -941,6 +941,54 @@
                 <w:sz w:val="24"/>
               </w:rPr>
             </w:pPr>
+            <w:r>
+              <w:rPr>
+                <w:b/>
+                <w:noProof/>
+                <w:sz w:val="24"/>
+              </w:rPr>
+              <w:drawing>
+                <wp:inline distT="0" distB="0" distL="0" distR="0" wp14:anchorId="6B29D0B0" wp14:editId="4BE977B4">
+                  <wp:extent cx="702945" cy="379095"/>
+                  <wp:effectExtent l="0" t="0" r="1905" b="1905"/>
+                  <wp:docPr id="1673048385" name="Picture 1"/>
+                  <wp:cNvGraphicFramePr>
+                    <a:graphicFrameLocks xmlns:a="http://schemas.openxmlformats.org/drawingml/2006/main" noChangeAspect="1"/>
+                  </wp:cNvGraphicFramePr>
+                  <a:graphic xmlns:a="http://schemas.openxmlformats.org/drawingml/2006/main">
+                    <a:graphicData uri="http://schemas.openxmlformats.org/drawingml/2006/picture">
+                      <pic:pic xmlns:pic="http://schemas.openxmlformats.org/drawingml/2006/picture">
+                        <pic:nvPicPr>
+                          <pic:cNvPr id="1673048385" name="Picture 1673048385"/>
+                          <pic:cNvPicPr/>
+                        </pic:nvPicPr>
+                        <pic:blipFill>
+                          <a:blip r:embed="rId9" cstate="print">
+                            <a:extLst>
+                              <a:ext uri="{28A0092B-C50C-407E-A947-70E740481C1C}">
+                                <a14:useLocalDpi xmlns:a14="http://schemas.microsoft.com/office/drawing/2010/main" val="0"/>
+                              </a:ext>
+                            </a:extLst>
+                          </a:blip>
+                          <a:stretch>
+                            <a:fillRect/>
+                          </a:stretch>
+                        </pic:blipFill>
+                        <pic:spPr>
+                          <a:xfrm>
+                            <a:off x="0" y="0"/>
+                            <a:ext cx="702945" cy="379095"/>
+                          </a:xfrm>
+                          <a:prstGeom prst="rect">
+                            <a:avLst/>
+                          </a:prstGeom>
+                        </pic:spPr>
+                      </pic:pic>
+                    </a:graphicData>
+                  </a:graphic>
+                </wp:inline>
+              </w:drawing>
+            </w:r>
           </w:p>
         </w:tc>
       </w:tr>
@@ -1029,7 +1077,7 @@
           </w:tcPr>
           <w:p>
             <w:pPr>
-              <w:pStyle w:val="Listenabsatz"/>
+              <w:pStyle w:val="ListParagraph"/>
               <w:numPr>
                 <w:ilvl w:val="0"/>
                 <w:numId w:val="4"/>
@@ -1050,7 +1098,7 @@
           </w:p>
           <w:p>
             <w:pPr>
-              <w:pStyle w:val="Listenabsatz"/>
+              <w:pStyle w:val="ListParagraph"/>
               <w:numPr>
                 <w:ilvl w:val="0"/>
                 <w:numId w:val="4"/>
@@ -1093,6 +1141,61 @@
                 <w:sz w:val="24"/>
               </w:rPr>
             </w:pPr>
+            <w:r>
+              <w:rPr>
+                <w:b/>
+                <w:noProof/>
+                <w:sz w:val="24"/>
+              </w:rPr>
+              <w:drawing>
+                <wp:inline distT="0" distB="0" distL="0" distR="0" wp14:anchorId="61BB36B0" wp14:editId="7429BAE0">
+                  <wp:extent cx="752030" cy="487680"/>
+                  <wp:effectExtent l="0" t="0" r="0" b="7620"/>
+                  <wp:docPr id="276678955" name="Picture 2"/>
+                  <wp:cNvGraphicFramePr>
+                    <a:graphicFrameLocks xmlns:a="http://schemas.openxmlformats.org/drawingml/2006/main" noChangeAspect="1"/>
+                  </wp:cNvGraphicFramePr>
+                  <a:graphic xmlns:a="http://schemas.openxmlformats.org/drawingml/2006/main">
+                    <a:graphicData uri="http://schemas.openxmlformats.org/drawingml/2006/picture">
+                      <pic:pic xmlns:pic="http://schemas.openxmlformats.org/drawingml/2006/picture">
+                        <pic:nvPicPr>
+                          <pic:cNvPr id="276678955" name="Picture 276678955"/>
+                          <pic:cNvPicPr/>
+                        </pic:nvPicPr>
+                        <pic:blipFill rotWithShape="1">
+                          <a:blip r:embed="rId10" cstate="print">
+                            <a:extLst>
+                              <a:ext uri="{28A0092B-C50C-407E-A947-70E740481C1C}">
+                                <a14:useLocalDpi xmlns:a14="http://schemas.microsoft.com/office/drawing/2010/main" val="0"/>
+                              </a:ext>
+                            </a:extLst>
+                          </a:blip>
+                          <a:srcRect t="25386" r="10569" b="33591"/>
+                          <a:stretch/>
+                        </pic:blipFill>
+                        <pic:spPr bwMode="auto">
+                          <a:xfrm>
+                            <a:off x="0" y="0"/>
+                            <a:ext cx="766539" cy="497089"/>
+                          </a:xfrm>
+                          <a:prstGeom prst="rect">
+                            <a:avLst/>
+                          </a:prstGeom>
+                          <a:ln>
+                            <a:noFill/>
+                          </a:ln>
+                          <a:extLst>
+                            <a:ext uri="{53640926-AAD7-44D8-BBD7-CCE9431645EC}">
+                              <a14:shadowObscured xmlns:a14="http://schemas.microsoft.com/office/drawing/2010/main"/>
+                            </a:ext>
+                          </a:extLst>
+                        </pic:spPr>
+                      </pic:pic>
+                    </a:graphicData>
+                  </a:graphic>
+                </wp:inline>
+              </w:drawing>
+            </w:r>
           </w:p>
         </w:tc>
       </w:tr>
@@ -1131,7 +1234,7 @@
       <w:sdtContent>
         <w:p>
           <w:pPr>
-            <w:pStyle w:val="Inhaltsverzeichnisberschrift"/>
+            <w:pStyle w:val="TOCHeading"/>
             <w:jc w:val="center"/>
             <w:rPr>
               <w:rFonts w:ascii="Arial" w:eastAsia="Times New Roman" w:hAnsi="Arial" w:cs="Times New Roman"/>
@@ -1158,7 +1261,7 @@
         </w:p>
         <w:p>
           <w:pPr>
-            <w:pStyle w:val="Verzeichnis1"/>
+            <w:pStyle w:val="TOC1"/>
             <w:tabs>
               <w:tab w:val="right" w:leader="dot" w:pos="9016"/>
             </w:tabs>
@@ -1238,7 +1341,7 @@
         </w:p>
         <w:p>
           <w:pPr>
-            <w:pStyle w:val="Verzeichnis1"/>
+            <w:pStyle w:val="TOC1"/>
             <w:tabs>
               <w:tab w:val="right" w:leader="dot" w:pos="9016"/>
             </w:tabs>
@@ -1309,7 +1412,7 @@
         </w:p>
         <w:p>
           <w:pPr>
-            <w:pStyle w:val="Verzeichnis1"/>
+            <w:pStyle w:val="TOC1"/>
             <w:tabs>
               <w:tab w:val="right" w:leader="dot" w:pos="9016"/>
             </w:tabs>
@@ -1380,7 +1483,7 @@
         </w:p>
         <w:p>
           <w:pPr>
-            <w:pStyle w:val="Verzeichnis2"/>
+            <w:pStyle w:val="TOC2"/>
             <w:tabs>
               <w:tab w:val="right" w:leader="dot" w:pos="9016"/>
             </w:tabs>
@@ -1451,7 +1554,7 @@
         </w:p>
         <w:p>
           <w:pPr>
-            <w:pStyle w:val="Verzeichnis2"/>
+            <w:pStyle w:val="TOC2"/>
             <w:tabs>
               <w:tab w:val="right" w:leader="dot" w:pos="9016"/>
             </w:tabs>
@@ -1522,7 +1625,7 @@
         </w:p>
         <w:p>
           <w:pPr>
-            <w:pStyle w:val="Verzeichnis2"/>
+            <w:pStyle w:val="TOC2"/>
             <w:tabs>
               <w:tab w:val="right" w:leader="dot" w:pos="9016"/>
             </w:tabs>
@@ -1593,7 +1696,7 @@
         </w:p>
         <w:p>
           <w:pPr>
-            <w:pStyle w:val="Verzeichnis2"/>
+            <w:pStyle w:val="TOC2"/>
             <w:tabs>
               <w:tab w:val="right" w:leader="dot" w:pos="9016"/>
             </w:tabs>
@@ -1664,7 +1767,7 @@
         </w:p>
         <w:p>
           <w:pPr>
-            <w:pStyle w:val="Verzeichnis2"/>
+            <w:pStyle w:val="TOC2"/>
             <w:tabs>
               <w:tab w:val="right" w:leader="dot" w:pos="9016"/>
             </w:tabs>
@@ -1735,7 +1838,7 @@
         </w:p>
         <w:p>
           <w:pPr>
-            <w:pStyle w:val="Verzeichnis1"/>
+            <w:pStyle w:val="TOC1"/>
             <w:tabs>
               <w:tab w:val="right" w:leader="dot" w:pos="9016"/>
             </w:tabs>
@@ -1806,7 +1909,7 @@
         </w:p>
         <w:p>
           <w:pPr>
-            <w:pStyle w:val="Verzeichnis1"/>
+            <w:pStyle w:val="TOC1"/>
             <w:tabs>
               <w:tab w:val="right" w:leader="dot" w:pos="9016"/>
             </w:tabs>
@@ -1877,7 +1980,7 @@
         </w:p>
         <w:p>
           <w:pPr>
-            <w:pStyle w:val="Verzeichnis1"/>
+            <w:pStyle w:val="TOC1"/>
             <w:tabs>
               <w:tab w:val="right" w:leader="dot" w:pos="9016"/>
             </w:tabs>
@@ -1948,7 +2051,7 @@
         </w:p>
         <w:p>
           <w:pPr>
-            <w:pStyle w:val="Verzeichnis1"/>
+            <w:pStyle w:val="TOC1"/>
             <w:tabs>
               <w:tab w:val="right" w:leader="dot" w:pos="9016"/>
             </w:tabs>
@@ -2040,7 +2143,7 @@
     </w:p>
     <w:p>
       <w:pPr>
-        <w:pStyle w:val="berschrift1"/>
+        <w:pStyle w:val="Heading1"/>
       </w:pPr>
       <w:bookmarkStart w:id="0" w:name="_Toc138771113"/>
       <w:r>
@@ -2070,18 +2173,10 @@
       </w:r>
       <w:proofErr w:type="spellEnd"/>
       <w:r>
-        <w:t xml:space="preserve">, vans, trucks and buses produce more than 70 % of the overall greenhouse gas emissions from </w:t>
-      </w:r>
-      <w:proofErr w:type="gramStart"/>
-      <w:r>
-        <w:t>transport”</w:t>
-      </w:r>
-      <w:r>
-        <w:t>[</w:t>
-      </w:r>
-      <w:proofErr w:type="gramEnd"/>
-      <w:r>
-        <w:t>1]</w:t>
+        <w:t>, vans, trucks and buses produce more than 70 % of the overall greenhouse gas emissions from transport”</w:t>
+      </w:r>
+      <w:r>
+        <w:t>[1]</w:t>
       </w:r>
       <w:r>
         <w:t xml:space="preserve">. </w:t>
@@ -2155,16 +2250,11 @@
       <w:r>
         <w:t xml:space="preserve">, a </w:t>
       </w:r>
-      <w:proofErr w:type="gramStart"/>
       <w:r>
         <w:t xml:space="preserve">more </w:t>
       </w:r>
       <w:r>
-        <w:t>simple</w:t>
-      </w:r>
-      <w:proofErr w:type="gramEnd"/>
-      <w:r>
-        <w:t xml:space="preserve"> system </w:t>
+        <w:t xml:space="preserve">simple system </w:t>
       </w:r>
       <w:r>
         <w:t>will be</w:t>
@@ -2239,32 +2329,19 @@
         <w:t>.</w:t>
       </w:r>
       <w:r>
-        <w:t xml:space="preserve"> </w:t>
-      </w:r>
-      <w:proofErr w:type="gramStart"/>
-      <w:r>
-        <w:t>Therefor</w:t>
+        <w:t xml:space="preserve"> Therefor</w:t>
       </w:r>
       <w:r>
         <w:t>e</w:t>
       </w:r>
-      <w:proofErr w:type="gramEnd"/>
-      <w:r>
-        <w:t xml:space="preserve"> the report will discuss the project objectives, followed by an analysis of the hardware architecture. This is followed by a presentation of the results, a </w:t>
-      </w:r>
-      <w:proofErr w:type="gramStart"/>
-      <w:r>
-        <w:t>discussion</w:t>
-      </w:r>
-      <w:proofErr w:type="gramEnd"/>
-      <w:r>
-        <w:t xml:space="preserve"> and a conclusion.</w:t>
+      <w:r>
+        <w:t xml:space="preserve"> the report will discuss the project objectives, followed by an analysis of the hardware architecture. This is followed by a presentation of the results, a discussion and a conclusion.</w:t>
       </w:r>
     </w:p>
     <w:p/>
     <w:p>
       <w:pPr>
-        <w:pStyle w:val="berschrift1"/>
+        <w:pStyle w:val="Heading1"/>
       </w:pPr>
       <w:bookmarkStart w:id="2" w:name="_Toc138771114"/>
       <w:r>
@@ -2314,7 +2391,7 @@
     <w:p/>
     <w:tbl>
       <w:tblPr>
-        <w:tblStyle w:val="Gitternetztabelle1hell"/>
+        <w:tblStyle w:val="GridTable1Light"/>
         <w:tblW w:w="0" w:type="auto"/>
         <w:tblLook w:val="04A0" w:firstRow="1" w:lastRow="0" w:firstColumn="1" w:lastColumn="0" w:noHBand="0" w:noVBand="1"/>
       </w:tblPr>
@@ -2466,7 +2543,7 @@
     <w:p/>
     <w:p>
       <w:pPr>
-        <w:pStyle w:val="berschrift1"/>
+        <w:pStyle w:val="Heading1"/>
       </w:pPr>
       <w:bookmarkStart w:id="4" w:name="_Toc138771115"/>
       <w:r>
@@ -2481,15 +2558,7 @@
     </w:p>
     <w:p>
       <w:r>
-        <w:t xml:space="preserve">This chapter will explain the hardware and how it got developed. The project consists of five main components. The ZYNQ 7000, that takes the inputs, makes the </w:t>
-      </w:r>
-      <w:proofErr w:type="gramStart"/>
-      <w:r>
-        <w:t>calculations</w:t>
-      </w:r>
-      <w:proofErr w:type="gramEnd"/>
-      <w:r>
-        <w:t xml:space="preserve"> and create outputs. There are two</w:t>
+        <w:t>This chapter will explain the hardware and how it got developed. The project consists of five main components. The ZYNQ 7000, that takes the inputs, makes the calculations and create outputs. There are two</w:t>
       </w:r>
       <w:r>
         <w:t xml:space="preserve"> types of</w:t>
@@ -2510,7 +2579,7 @@
     <w:p/>
     <w:p>
       <w:pPr>
-        <w:pStyle w:val="berschrift2"/>
+        <w:pStyle w:val="Heading2"/>
       </w:pPr>
       <w:bookmarkStart w:id="6" w:name="_Toc138771116"/>
       <w:r>
@@ -2541,7 +2610,7 @@
                     <pic:cNvPicPr/>
                   </pic:nvPicPr>
                   <pic:blipFill rotWithShape="1">
-                    <a:blip r:embed="rId9" cstate="print">
+                    <a:blip r:embed="rId11" cstate="print">
                       <a:extLst>
                         <a:ext uri="{28A0092B-C50C-407E-A947-70E740481C1C}">
                           <a14:useLocalDpi xmlns:a14="http://schemas.microsoft.com/office/drawing/2010/main" val="0"/>
@@ -2697,7 +2766,7 @@
                     </pic:cNvPicPr>
                   </pic:nvPicPr>
                   <pic:blipFill rotWithShape="1">
-                    <a:blip r:embed="rId10" cstate="print">
+                    <a:blip r:embed="rId12" cstate="print">
                       <a:extLst>
                         <a:ext uri="{28A0092B-C50C-407E-A947-70E740481C1C}">
                           <a14:useLocalDpi xmlns:a14="http://schemas.microsoft.com/office/drawing/2010/main" val="0"/>
@@ -3327,7 +3396,7 @@
                     <pic:cNvPicPr/>
                   </pic:nvPicPr>
                   <pic:blipFill rotWithShape="1">
-                    <a:blip r:embed="rId11" cstate="print">
+                    <a:blip r:embed="rId13" cstate="print">
                       <a:extLst>
                         <a:ext uri="{28A0092B-C50C-407E-A947-70E740481C1C}">
                           <a14:useLocalDpi xmlns:a14="http://schemas.microsoft.com/office/drawing/2010/main" val="0"/>
@@ -3394,7 +3463,7 @@
                     <pic:cNvPicPr/>
                   </pic:nvPicPr>
                   <pic:blipFill rotWithShape="1">
-                    <a:blip r:embed="rId12" cstate="print">
+                    <a:blip r:embed="rId14" cstate="print">
                       <a:extLst>
                         <a:ext uri="{28A0092B-C50C-407E-A947-70E740481C1C}">
                           <a14:useLocalDpi xmlns:a14="http://schemas.microsoft.com/office/drawing/2010/main" val="0"/>
@@ -3692,11 +3761,11 @@
                     </pic:cNvPicPr>
                   </pic:nvPicPr>
                   <pic:blipFill rotWithShape="1">
-                    <a:blip r:embed="rId13" cstate="print">
+                    <a:blip r:embed="rId15" cstate="print">
                       <a:extLst>
                         <a:ext uri="{BEBA8EAE-BF5A-486C-A8C5-ECC9F3942E4B}">
                           <a14:imgProps xmlns:a14="http://schemas.microsoft.com/office/drawing/2010/main">
-                            <a14:imgLayer r:embed="rId14">
+                            <a14:imgLayer r:embed="rId16">
                               <a14:imgEffect>
                                 <a14:backgroundRemoval t="3196" b="93836" l="6641" r="92969">
                                   <a14:foregroundMark x1="6641" y1="9817" x2="8789" y2="93836"/>
@@ -3850,7 +3919,7 @@
     <w:p/>
     <w:tbl>
       <w:tblPr>
-        <w:tblStyle w:val="Gitternetztabelle1hell"/>
+        <w:tblStyle w:val="GridTable1Light"/>
         <w:tblW w:w="0" w:type="auto"/>
         <w:tblLook w:val="04A0" w:firstRow="1" w:lastRow="0" w:firstColumn="1" w:lastColumn="0" w:noHBand="0" w:noVBand="1"/>
       </w:tblPr>
@@ -4471,7 +4540,7 @@
     <w:p/>
     <w:p>
       <w:pPr>
-        <w:pStyle w:val="berschrift2"/>
+        <w:pStyle w:val="Heading2"/>
       </w:pPr>
       <w:bookmarkStart w:id="7" w:name="_Toc138771117"/>
       <w:r>
@@ -4503,7 +4572,7 @@
                     </pic:cNvPicPr>
                   </pic:nvPicPr>
                   <pic:blipFill rotWithShape="1">
-                    <a:blip r:embed="rId15">
+                    <a:blip r:embed="rId17">
                       <a:extLst>
                         <a:ext uri="{28A0092B-C50C-407E-A947-70E740481C1C}">
                           <a14:useLocalDpi xmlns:a14="http://schemas.microsoft.com/office/drawing/2010/main" val="0"/>
@@ -4645,7 +4714,7 @@
                     </pic:cNvPicPr>
                   </pic:nvPicPr>
                   <pic:blipFill>
-                    <a:blip r:embed="rId16">
+                    <a:blip r:embed="rId18">
                       <a:extLst>
                         <a:ext uri="{28A0092B-C50C-407E-A947-70E740481C1C}">
                           <a14:useLocalDpi xmlns:a14="http://schemas.microsoft.com/office/drawing/2010/main" val="0"/>
@@ -4757,7 +4826,7 @@
                     </pic:cNvPicPr>
                   </pic:nvPicPr>
                   <pic:blipFill>
-                    <a:blip r:embed="rId17">
+                    <a:blip r:embed="rId19">
                       <a:extLst>
                         <a:ext uri="{28A0092B-C50C-407E-A947-70E740481C1C}">
                           <a14:useLocalDpi xmlns:a14="http://schemas.microsoft.com/office/drawing/2010/main" val="0"/>
@@ -4815,7 +4884,7 @@
     <w:p/>
     <w:tbl>
       <w:tblPr>
-        <w:tblStyle w:val="Tabellenraster"/>
+        <w:tblStyle w:val="TableGrid"/>
         <w:tblW w:w="0" w:type="auto"/>
         <w:tblInd w:w="1445" w:type="dxa"/>
         <w:tblLook w:val="04A0" w:firstRow="1" w:lastRow="0" w:firstColumn="1" w:lastColumn="0" w:noHBand="0" w:noVBand="1"/>
@@ -4866,7 +4935,7 @@
                           </pic:cNvPicPr>
                         </pic:nvPicPr>
                         <pic:blipFill rotWithShape="1">
-                          <a:blip r:embed="rId18">
+                          <a:blip r:embed="rId20">
                             <a:extLst>
                               <a:ext uri="{28A0092B-C50C-407E-A947-70E740481C1C}">
                                 <a14:useLocalDpi xmlns:a14="http://schemas.microsoft.com/office/drawing/2010/main" val="0"/>
@@ -4946,7 +5015,7 @@
                           </pic:cNvPicPr>
                         </pic:nvPicPr>
                         <pic:blipFill rotWithShape="1">
-                          <a:blip r:embed="rId19">
+                          <a:blip r:embed="rId21">
                             <a:extLst>
                               <a:ext uri="{28A0092B-C50C-407E-A947-70E740481C1C}">
                                 <a14:useLocalDpi xmlns:a14="http://schemas.microsoft.com/office/drawing/2010/main" val="0"/>
@@ -5026,7 +5095,7 @@
                           </pic:cNvPicPr>
                         </pic:nvPicPr>
                         <pic:blipFill rotWithShape="1">
-                          <a:blip r:embed="rId20" cstate="print">
+                          <a:blip r:embed="rId22" cstate="print">
                             <a:extLst>
                               <a:ext uri="{28A0092B-C50C-407E-A947-70E740481C1C}">
                                 <a14:useLocalDpi xmlns:a14="http://schemas.microsoft.com/office/drawing/2010/main" val="0"/>
@@ -5082,7 +5151,7 @@
                           </pic:cNvPicPr>
                         </pic:nvPicPr>
                         <pic:blipFill rotWithShape="1">
-                          <a:blip r:embed="rId20" cstate="print">
+                          <a:blip r:embed="rId22" cstate="print">
                             <a:extLst>
                               <a:ext uri="{28A0092B-C50C-407E-A947-70E740481C1C}">
                                 <a14:useLocalDpi xmlns:a14="http://schemas.microsoft.com/office/drawing/2010/main" val="0"/>
@@ -5152,15 +5221,7 @@
         <w:t>“0”</w:t>
       </w:r>
       <w:r>
-        <w:t xml:space="preserve">. For the active high </w:t>
-      </w:r>
-      <w:proofErr w:type="gramStart"/>
-      <w:r>
-        <w:t>reset</w:t>
-      </w:r>
-      <w:proofErr w:type="gramEnd"/>
-      <w:r>
-        <w:t xml:space="preserve"> the bus structure and peripherals </w:t>
+        <w:t xml:space="preserve">. For the active high reset the bus structure and peripherals </w:t>
       </w:r>
       <w:r>
         <w:t>“1”</w:t>
@@ -5172,7 +5233,7 @@
     <w:p/>
     <w:tbl>
       <w:tblPr>
-        <w:tblStyle w:val="Tabellenraster"/>
+        <w:tblStyle w:val="TableGrid"/>
         <w:tblW w:w="0" w:type="auto"/>
         <w:tblLook w:val="04A0" w:firstRow="1" w:lastRow="0" w:firstColumn="1" w:lastColumn="0" w:noHBand="0" w:noVBand="1"/>
       </w:tblPr>
@@ -5217,7 +5278,7 @@
                           </pic:cNvPicPr>
                         </pic:nvPicPr>
                         <pic:blipFill rotWithShape="1">
-                          <a:blip r:embed="rId21">
+                          <a:blip r:embed="rId23">
                             <a:extLst>
                               <a:ext uri="{28A0092B-C50C-407E-A947-70E740481C1C}">
                                 <a14:useLocalDpi xmlns:a14="http://schemas.microsoft.com/office/drawing/2010/main" val="0"/>
@@ -5296,7 +5357,7 @@
                           </pic:cNvPicPr>
                         </pic:nvPicPr>
                         <pic:blipFill>
-                          <a:blip r:embed="rId22">
+                          <a:blip r:embed="rId24">
                             <a:extLst>
                               <a:ext uri="{28A0092B-C50C-407E-A947-70E740481C1C}">
                                 <a14:useLocalDpi xmlns:a14="http://schemas.microsoft.com/office/drawing/2010/main" val="0"/>
@@ -5387,7 +5448,7 @@
     <w:p/>
     <w:tbl>
       <w:tblPr>
-        <w:tblStyle w:val="Gitternetztabelle1hell"/>
+        <w:tblStyle w:val="GridTable1Light"/>
         <w:tblW w:w="0" w:type="auto"/>
         <w:tblLook w:val="0420" w:firstRow="1" w:lastRow="0" w:firstColumn="0" w:lastColumn="0" w:noHBand="0" w:noVBand="1"/>
       </w:tblPr>
@@ -5999,7 +6060,7 @@
     </w:p>
     <w:tbl>
       <w:tblPr>
-        <w:tblStyle w:val="Gitternetztabelle1hell"/>
+        <w:tblStyle w:val="GridTable1Light"/>
         <w:tblW w:w="0" w:type="auto"/>
         <w:tblLook w:val="04A0" w:firstRow="1" w:lastRow="0" w:firstColumn="1" w:lastColumn="0" w:noHBand="0" w:noVBand="1"/>
       </w:tblPr>
@@ -6230,7 +6291,7 @@
                     </pic:cNvPicPr>
                   </pic:nvPicPr>
                   <pic:blipFill>
-                    <a:blip r:embed="rId23">
+                    <a:blip r:embed="rId25">
                       <a:extLst>
                         <a:ext uri="{28A0092B-C50C-407E-A947-70E740481C1C}">
                           <a14:useLocalDpi xmlns:a14="http://schemas.microsoft.com/office/drawing/2010/main" val="0"/>
@@ -6288,7 +6349,7 @@
     <w:p/>
     <w:p>
       <w:pPr>
-        <w:pStyle w:val="berschrift2"/>
+        <w:pStyle w:val="Heading2"/>
       </w:pPr>
       <w:bookmarkStart w:id="8" w:name="_Toc138771118"/>
       <w:r>
@@ -6298,7 +6359,7 @@
     </w:p>
     <w:tbl>
       <w:tblPr>
-        <w:tblStyle w:val="Tabellenraster"/>
+        <w:tblStyle w:val="TableGrid"/>
         <w:tblW w:w="0" w:type="auto"/>
         <w:tblLook w:val="04A0" w:firstRow="1" w:lastRow="0" w:firstColumn="1" w:lastColumn="0" w:noHBand="0" w:noVBand="1"/>
       </w:tblPr>
@@ -6338,7 +6399,7 @@
                           </pic:cNvPicPr>
                         </pic:nvPicPr>
                         <pic:blipFill>
-                          <a:blip r:embed="rId24">
+                          <a:blip r:embed="rId26">
                             <a:extLst>
                               <a:ext uri="{28A0092B-C50C-407E-A947-70E740481C1C}">
                                 <a14:useLocalDpi xmlns:a14="http://schemas.microsoft.com/office/drawing/2010/main" val="0"/>
@@ -6402,7 +6463,7 @@
                           </pic:cNvPicPr>
                         </pic:nvPicPr>
                         <pic:blipFill>
-                          <a:blip r:embed="rId25">
+                          <a:blip r:embed="rId27">
                             <a:extLst>
                               <a:ext uri="{28A0092B-C50C-407E-A947-70E740481C1C}">
                                 <a14:useLocalDpi xmlns:a14="http://schemas.microsoft.com/office/drawing/2010/main" val="0"/>
@@ -6552,7 +6613,7 @@
     </w:p>
     <w:p>
       <w:pPr>
-        <w:pStyle w:val="berschrift2"/>
+        <w:pStyle w:val="Heading2"/>
       </w:pPr>
       <w:bookmarkStart w:id="9" w:name="_Toc138771119"/>
       <w:r>
@@ -6586,7 +6647,7 @@
                     </pic:cNvPicPr>
                   </pic:nvPicPr>
                   <pic:blipFill>
-                    <a:blip r:embed="rId26">
+                    <a:blip r:embed="rId28">
                       <a:extLst>
                         <a:ext uri="{28A0092B-C50C-407E-A947-70E740481C1C}">
                           <a14:useLocalDpi xmlns:a14="http://schemas.microsoft.com/office/drawing/2010/main" val="0"/>
@@ -6651,15 +6712,7 @@
       </w:r>
       <w:proofErr w:type="spellEnd"/>
       <w:r>
-        <w:t xml:space="preserve"> a block design was created, IP blocks were added. After the </w:t>
-      </w:r>
-      <w:proofErr w:type="gramStart"/>
-      <w:r>
-        <w:t>open source</w:t>
-      </w:r>
-      <w:proofErr w:type="gramEnd"/>
-      <w:r>
-        <w:t xml:space="preserve"> IP block was downloaded from GitHub, it was integrated into the project by creating a custom IP block. </w:t>
+        <w:t xml:space="preserve"> a block design was created, IP blocks were added. After the open source IP block was downloaded from GitHub, it was integrated into the project by creating a custom IP block. </w:t>
       </w:r>
     </w:p>
     <w:p/>
@@ -6759,7 +6812,7 @@
                     </pic:cNvPicPr>
                   </pic:nvPicPr>
                   <pic:blipFill>
-                    <a:blip r:embed="rId27">
+                    <a:blip r:embed="rId29">
                       <a:extLst>
                         <a:ext uri="{28A0092B-C50C-407E-A947-70E740481C1C}">
                           <a14:useLocalDpi xmlns:a14="http://schemas.microsoft.com/office/drawing/2010/main" val="0"/>
@@ -6824,7 +6877,7 @@
     <w:p/>
     <w:p>
       <w:pPr>
-        <w:pStyle w:val="berschrift2"/>
+        <w:pStyle w:val="Heading2"/>
       </w:pPr>
       <w:bookmarkStart w:id="10" w:name="_Toc138771120"/>
       <w:r>
@@ -6991,7 +7044,7 @@
                     </pic:cNvPicPr>
                   </pic:nvPicPr>
                   <pic:blipFill rotWithShape="1">
-                    <a:blip r:embed="rId28" cstate="print">
+                    <a:blip r:embed="rId30" cstate="print">
                       <a:extLst>
                         <a:ext uri="{28A0092B-C50C-407E-A947-70E740481C1C}">
                           <a14:useLocalDpi xmlns:a14="http://schemas.microsoft.com/office/drawing/2010/main" val="0"/>
@@ -7072,7 +7125,7 @@
                     </pic:cNvPicPr>
                   </pic:nvPicPr>
                   <pic:blipFill rotWithShape="1">
-                    <a:blip r:embed="rId29" cstate="print">
+                    <a:blip r:embed="rId31" cstate="print">
                       <a:extLst>
                         <a:ext uri="{28A0092B-C50C-407E-A947-70E740481C1C}">
                           <a14:useLocalDpi xmlns:a14="http://schemas.microsoft.com/office/drawing/2010/main" val="0"/>
@@ -7205,7 +7258,7 @@
     <w:p/>
     <w:p>
       <w:pPr>
-        <w:pStyle w:val="berschrift1"/>
+        <w:pStyle w:val="Heading1"/>
       </w:pPr>
       <w:bookmarkStart w:id="11" w:name="_Toc138771121"/>
       <w:r>
@@ -7244,7 +7297,7 @@
                     </pic:cNvPicPr>
                   </pic:nvPicPr>
                   <pic:blipFill>
-                    <a:blip r:embed="rId30">
+                    <a:blip r:embed="rId32">
                       <a:extLst>
                         <a:ext uri="{28A0092B-C50C-407E-A947-70E740481C1C}">
                           <a14:useLocalDpi xmlns:a14="http://schemas.microsoft.com/office/drawing/2010/main" val="0"/>
@@ -7323,7 +7376,7 @@
                     </pic:cNvPicPr>
                   </pic:nvPicPr>
                   <pic:blipFill>
-                    <a:blip r:embed="rId31">
+                    <a:blip r:embed="rId33">
                       <a:extLst>
                         <a:ext uri="{28A0092B-C50C-407E-A947-70E740481C1C}">
                           <a14:useLocalDpi xmlns:a14="http://schemas.microsoft.com/office/drawing/2010/main" val="0"/>
@@ -7418,7 +7471,7 @@
                     </pic:cNvPicPr>
                   </pic:nvPicPr>
                   <pic:blipFill>
-                    <a:blip r:embed="rId32">
+                    <a:blip r:embed="rId34">
                       <a:extLst>
                         <a:ext uri="{28A0092B-C50C-407E-A947-70E740481C1C}">
                           <a14:useLocalDpi xmlns:a14="http://schemas.microsoft.com/office/drawing/2010/main" val="0"/>
@@ -7467,15 +7520,7 @@
     <w:p/>
     <w:p>
       <w:r>
-        <w:t xml:space="preserve">The above figure shows a summary of the power consumption. The total used power is 1.906W. 80% of this </w:t>
-      </w:r>
-      <w:proofErr w:type="gramStart"/>
-      <w:r>
-        <w:t>is considered to be</w:t>
-      </w:r>
-      <w:proofErr w:type="gramEnd"/>
-      <w:r>
-        <w:t xml:space="preserve"> dynamic and the rest static.</w:t>
+        <w:t>The above figure shows a summary of the power consumption. The total used power is 1.906W. 80% of this is considered to be dynamic and the rest static.</w:t>
       </w:r>
     </w:p>
     <w:p/>
@@ -7502,7 +7547,7 @@
                     </pic:cNvPicPr>
                   </pic:nvPicPr>
                   <pic:blipFill>
-                    <a:blip r:embed="rId33">
+                    <a:blip r:embed="rId35">
                       <a:extLst>
                         <a:ext uri="{28A0092B-C50C-407E-A947-70E740481C1C}">
                           <a14:useLocalDpi xmlns:a14="http://schemas.microsoft.com/office/drawing/2010/main" val="0"/>
@@ -7581,7 +7626,7 @@
                     </pic:cNvPicPr>
                   </pic:nvPicPr>
                   <pic:blipFill>
-                    <a:blip r:embed="rId34">
+                    <a:blip r:embed="rId36">
                       <a:extLst>
                         <a:ext uri="{28A0092B-C50C-407E-A947-70E740481C1C}">
                           <a14:useLocalDpi xmlns:a14="http://schemas.microsoft.com/office/drawing/2010/main" val="0"/>
@@ -7642,7 +7687,7 @@
     </w:p>
     <w:p>
       <w:pPr>
-        <w:pStyle w:val="berschrift1"/>
+        <w:pStyle w:val="Heading1"/>
       </w:pPr>
       <w:bookmarkStart w:id="13" w:name="_Toc135381787"/>
       <w:bookmarkStart w:id="14" w:name="_Toc138771122"/>
@@ -7679,7 +7724,7 @@
                     </pic:cNvPicPr>
                   </pic:nvPicPr>
                   <pic:blipFill>
-                    <a:blip r:embed="rId35">
+                    <a:blip r:embed="rId37">
                       <a:extLst>
                         <a:ext uri="{28A0092B-C50C-407E-A947-70E740481C1C}">
                           <a14:useLocalDpi xmlns:a14="http://schemas.microsoft.com/office/drawing/2010/main" val="0"/>
@@ -7752,26 +7797,10 @@
         <w:t xml:space="preserve"> look similar.</w:t>
       </w:r>
       <w:r>
-        <w:t xml:space="preserve"> This is mainly </w:t>
-      </w:r>
-      <w:proofErr w:type="gramStart"/>
-      <w:r>
-        <w:t>because of the fact that</w:t>
-      </w:r>
-      <w:proofErr w:type="gramEnd"/>
-      <w:r>
-        <w:t xml:space="preserve"> this system is not complex, which leaves not much room for improvement. </w:t>
-      </w:r>
-      <w:r>
-        <w:t xml:space="preserve">To evaluate </w:t>
-      </w:r>
-      <w:proofErr w:type="gramStart"/>
-      <w:r>
-        <w:t>this</w:t>
-      </w:r>
-      <w:proofErr w:type="gramEnd"/>
-      <w:r>
-        <w:t xml:space="preserve"> result </w:t>
+        <w:t xml:space="preserve"> This is mainly because of the fact that this system is not complex, which leaves not much room for improvement. </w:t>
+      </w:r>
+      <w:r>
+        <w:t xml:space="preserve">To evaluate this result </w:t>
       </w:r>
       <w:r>
         <w:t>the power consumption is compared to a CASIO calculator [7]. It is a calculator for educational purposes. The power consumption is stated to be</w:t>
@@ -7807,15 +7836,7 @@
         <w:t xml:space="preserve">To validate if the project has been done successful, all objectives need to be fulfilled. The first objective was to find all needed components. As all sensors and actuators needed are found this goal is achieved. The second objective was to create the architecture. Furthermore, it was requested to analyze the performance. This was also </w:t>
       </w:r>
       <w:r>
-        <w:t xml:space="preserve">dealt with and results of this can be looked up in chapter three and four. The last objective was to optimize the performance and compare the result to the state before. As a power optimization has been performed, the performance optimization </w:t>
-      </w:r>
-      <w:proofErr w:type="gramStart"/>
-      <w:r>
-        <w:t>is considered to be</w:t>
-      </w:r>
-      <w:proofErr w:type="gramEnd"/>
-      <w:r>
-        <w:t xml:space="preserve"> done. The comparison can be found earlier in this chapter. </w:t>
+        <w:t xml:space="preserve">dealt with and results of this can be looked up in chapter three and four. The last objective was to optimize the performance and compare the result to the state before. As a power optimization has been performed, the performance optimization is considered to be done. The comparison can be found earlier in this chapter. </w:t>
       </w:r>
       <w:r>
         <w:t>As all objectives are fulfilled, t</w:t>
@@ -7828,7 +7849,7 @@
     <w:p/>
     <w:p>
       <w:pPr>
-        <w:pStyle w:val="berschrift1"/>
+        <w:pStyle w:val="Heading1"/>
       </w:pPr>
       <w:bookmarkStart w:id="15" w:name="_Toc135381788"/>
       <w:bookmarkStart w:id="16" w:name="_Toc138771123"/>
@@ -7863,15 +7884,7 @@
       </w:r>
       <w:proofErr w:type="spellEnd"/>
       <w:r>
-        <w:t xml:space="preserve"> project, implement all IP cores including open-source code, validate, </w:t>
-      </w:r>
-      <w:proofErr w:type="gramStart"/>
-      <w:r>
-        <w:t>synthesize</w:t>
-      </w:r>
-      <w:proofErr w:type="gramEnd"/>
-      <w:r>
-        <w:t xml:space="preserve"> and optimize ZYNQ hardware.</w:t>
+        <w:t xml:space="preserve"> project, implement all IP cores including open-source code, validate, synthesize and optimize ZYNQ hardware.</w:t>
       </w:r>
     </w:p>
     <w:p>
@@ -7879,15 +7892,7 @@
         <w:t>On long term, the car industry needs to find more fundamental solutions to fight the pollution that comes from cars.</w:t>
       </w:r>
       <w:r>
-        <w:t xml:space="preserve"> The best approach would be to have cars that do not have high CO2 or fine-dust emissions. But also, alternative ways to organize traffic can help. Like establishing more convenient bus connections. An example would be to introduce many small buses, which can have a customized destination that a group of people can share the vehicle. </w:t>
-      </w:r>
-      <w:proofErr w:type="gramStart"/>
-      <w:r>
-        <w:t>So</w:t>
-      </w:r>
-      <w:proofErr w:type="gramEnd"/>
-      <w:r>
-        <w:t xml:space="preserve"> the total number of cars on the road is reduced.</w:t>
+        <w:t xml:space="preserve"> The best approach would be to have cars that do not have high CO2 or fine-dust emissions. But also, alternative ways to organize traffic can help. Like establishing more convenient bus connections. An example would be to introduce many small buses, which can have a customized destination that a group of people can share the vehicle. So the total number of cars on the road is reduced.</w:t>
       </w:r>
       <w:r>
         <w:br w:type="page"/>
@@ -7896,7 +7901,7 @@
     <w:p/>
     <w:p>
       <w:pPr>
-        <w:pStyle w:val="berschrift1"/>
+        <w:pStyle w:val="Heading1"/>
       </w:pPr>
       <w:bookmarkStart w:id="17" w:name="_Toc135381789"/>
       <w:bookmarkStart w:id="18" w:name="_Toc138771124"/>
@@ -7916,7 +7921,7 @@
     </w:p>
     <w:tbl>
       <w:tblPr>
-        <w:tblStyle w:val="Tabellenraster"/>
+        <w:tblStyle w:val="TableGrid"/>
         <w:tblW w:w="0" w:type="auto"/>
         <w:tblBorders>
           <w:top w:val="none" w:sz="0" w:space="0" w:color="auto"/>
@@ -7979,7 +7984,7 @@
             <w:r>
               <w:t xml:space="preserve">[Online]. Available: </w:t>
             </w:r>
-            <w:hyperlink r:id="rId36" w:history="1">
+            <w:hyperlink r:id="rId38" w:history="1">
               <w:r>
                 <w:rPr>
                   <w:rStyle w:val="Hyperlink"/>
@@ -8033,7 +8038,7 @@
             <w:r>
               <w:t xml:space="preserve">, May 26, 2023. [Online]. Available: </w:t>
             </w:r>
-            <w:hyperlink r:id="rId37" w:history="1">
+            <w:hyperlink r:id="rId39" w:history="1">
               <w:r>
                 <w:rPr>
                   <w:rStyle w:val="Hyperlink"/>
@@ -8090,7 +8095,7 @@
             <w:r>
               <w:t xml:space="preserve">Nov. 17, 2022. [Online]. Available: </w:t>
             </w:r>
-            <w:hyperlink r:id="rId38" w:history="1">
+            <w:hyperlink r:id="rId40" w:history="1">
               <w:r>
                 <w:rPr>
                   <w:rStyle w:val="Hyperlink"/>
@@ -8160,7 +8165,7 @@
             <w:r>
               <w:t xml:space="preserve"> [Online]. Available: </w:t>
             </w:r>
-            <w:hyperlink r:id="rId39" w:history="1">
+            <w:hyperlink r:id="rId41" w:history="1">
               <w:r>
                 <w:rPr>
                   <w:rStyle w:val="Hyperlink"/>
@@ -8214,7 +8219,7 @@
             <w:r>
               <w:t xml:space="preserve">, Oct. 2, 2016, [Online]. Available: </w:t>
             </w:r>
-            <w:hyperlink r:id="rId40" w:history="1">
+            <w:hyperlink r:id="rId42" w:history="1">
               <w:r>
                 <w:rPr>
                   <w:rStyle w:val="Hyperlink"/>
@@ -8271,7 +8276,7 @@
             <w:r>
               <w:t xml:space="preserve">, Dec. 05, 2018, [Online]. Available: </w:t>
             </w:r>
-            <w:hyperlink r:id="rId41" w:history="1">
+            <w:hyperlink r:id="rId43" w:history="1">
               <w:r>
                 <w:rPr>
                   <w:rStyle w:val="Hyperlink"/>
@@ -8328,7 +8333,7 @@
             <w:r>
               <w:t xml:space="preserve">2020. [Online]. Available: </w:t>
             </w:r>
-            <w:hyperlink r:id="rId42" w:history="1">
+            <w:hyperlink r:id="rId44" w:history="1">
               <w:r>
                 <w:rPr>
                   <w:rStyle w:val="Hyperlink"/>
@@ -8393,7 +8398,7 @@
             <w:r>
               <w:t xml:space="preserve">, Dec. 05, 2018. [Online]. Available: </w:t>
             </w:r>
-            <w:hyperlink r:id="rId43" w:history="1">
+            <w:hyperlink r:id="rId45" w:history="1">
               <w:r>
                 <w:rPr>
                   <w:rStyle w:val="Hyperlink"/>
@@ -8530,8 +8535,8 @@
       </w:pPr>
     </w:p>
     <w:sectPr>
-      <w:headerReference w:type="default" r:id="rId44"/>
-      <w:footerReference w:type="default" r:id="rId45"/>
+      <w:headerReference w:type="default" r:id="rId46"/>
+      <w:footerReference w:type="default" r:id="rId47"/>
       <w:pgSz w:w="11906" w:h="16838"/>
       <w:pgMar w:top="1440" w:right="1440" w:bottom="1440" w:left="1440" w:header="720" w:footer="720" w:gutter="0"/>
       <w:cols w:space="720"/>
@@ -8572,7 +8577,7 @@
     <w:sdtContent>
       <w:p>
         <w:pPr>
-          <w:pStyle w:val="Fuzeile"/>
+          <w:pStyle w:val="Footer"/>
           <w:jc w:val="center"/>
         </w:pPr>
         <w:r>
@@ -8598,7 +8603,7 @@
   </w:sdt>
   <w:p>
     <w:pPr>
-      <w:pStyle w:val="Fuzeile"/>
+      <w:pStyle w:val="Footer"/>
     </w:pPr>
   </w:p>
 </w:ftr>
@@ -8630,7 +8635,7 @@
 <w:hdr xmlns:wpc="http://schemas.microsoft.com/office/word/2010/wordprocessingCanvas" xmlns:cx="http://schemas.microsoft.com/office/drawing/2014/chartex" xmlns:cx1="http://schemas.microsoft.com/office/drawing/2015/9/8/chartex" xmlns:cx2="http://schemas.microsoft.com/office/drawing/2015/10/21/chartex" xmlns:cx3="http://schemas.microsoft.com/office/drawing/2016/5/9/chartex" xmlns:cx4="http://schemas.microsoft.com/office/drawing/2016/5/10/chartex" xmlns:cx5="http://schemas.microsoft.com/office/drawing/2016/5/11/chartex" xmlns:cx6="http://schemas.microsoft.com/office/drawing/2016/5/12/chartex" xmlns:cx7="http://schemas.microsoft.com/office/drawing/2016/5/13/chartex" xmlns:cx8="http://schemas.microsoft.com/office/drawing/2016/5/14/chartex" xmlns:mc="http://schemas.openxmlformats.org/markup-compatibility/2006" xmlns:aink="http://schemas.microsoft.com/office/drawing/2016/ink" xmlns:am3d="http://schemas.microsoft.com/office/drawing/2017/model3d" xmlns:o="urn:schemas-microsoft-com:office:office" xmlns:oel="http://schemas.microsoft.com/office/2019/extlst" xmlns:r="http://schemas.openxmlformats.org/officeDocument/2006/relationships" xmlns:m="http://schemas.openxmlformats.org/officeDocument/2006/math" xmlns:v="urn:schemas-microsoft-com:vml" xmlns:wp14="http://schemas.microsoft.com/office/word/2010/wordprocessingDrawing" xmlns:wp="http://schemas.openxmlformats.org/drawingml/2006/wordprocessingDrawing" xmlns:w10="urn:schemas-microsoft-com:office:word" xmlns:w="http://schemas.openxmlformats.org/wordprocessingml/2006/main" xmlns:w14="http://schemas.microsoft.com/office/word/2010/wordml" xmlns:w15="http://schemas.microsoft.com/office/word/2012/wordml" xmlns:w16cex="http://schemas.microsoft.com/office/word/2018/wordml/cex" xmlns:w16cid="http://schemas.microsoft.com/office/word/2016/wordml/cid" xmlns:w16="http://schemas.microsoft.com/office/word/2018/wordml" xmlns:w16sdtdh="http://schemas.microsoft.com/office/word/2020/wordml/sdtdatahash" xmlns:w16se="http://schemas.microsoft.com/office/word/2015/wordml/symex" xmlns:wpg="http://schemas.microsoft.com/office/word/2010/wordprocessingGroup" xmlns:wpi="http://schemas.microsoft.com/office/word/2010/wordprocessingInk" xmlns:wne="http://schemas.microsoft.com/office/word/2006/wordml" xmlns:wps="http://schemas.microsoft.com/office/word/2010/wordprocessingShape" mc:Ignorable="w14 w15 w16se w16cid w16 w16cex w16sdtdh wp14">
   <w:tbl>
     <w:tblPr>
-      <w:tblStyle w:val="Tabellenraster"/>
+      <w:tblStyle w:val="TableGrid"/>
       <w:tblW w:w="0" w:type="auto"/>
       <w:tblBorders>
         <w:top w:val="none" w:sz="0" w:space="0" w:color="auto"/>
@@ -8655,7 +8660,7 @@
         </w:tcPr>
         <w:p>
           <w:pPr>
-            <w:pStyle w:val="Kopfzeile"/>
+            <w:pStyle w:val="Header"/>
             <w:jc w:val="left"/>
           </w:pPr>
           <w:r>
@@ -8683,7 +8688,7 @@
         </w:tcPr>
         <w:p>
           <w:pPr>
-            <w:pStyle w:val="Kopfzeile"/>
+            <w:pStyle w:val="Header"/>
             <w:jc w:val="right"/>
           </w:pPr>
           <w:r>
@@ -8739,7 +8744,7 @@
   </w:tbl>
   <w:p>
     <w:pPr>
-      <w:pStyle w:val="Kopfzeile"/>
+      <w:pStyle w:val="Header"/>
     </w:pPr>
   </w:p>
 </w:hdr>
@@ -9802,7 +9807,7 @@
     <w:lsdException w:name="Unresolved Mention" w:semiHidden="1" w:unhideWhenUsed="1"/>
     <w:lsdException w:name="Smart Link" w:semiHidden="1" w:unhideWhenUsed="1"/>
   </w:latentStyles>
-  <w:style w:type="paragraph" w:default="1" w:styleId="Standard">
+  <w:style w:type="paragraph" w:default="1" w:styleId="Normal">
     <w:name w:val="Normal"/>
     <w:qFormat/>
     <w:rsid w:val="007F0E30"/>
@@ -9814,10 +9819,10 @@
       <w:sz w:val="22"/>
     </w:rPr>
   </w:style>
-  <w:style w:type="paragraph" w:styleId="berschrift1">
+  <w:style w:type="paragraph" w:styleId="Heading1">
     <w:name w:val="heading 1"/>
-    <w:basedOn w:val="Standard"/>
-    <w:next w:val="Standard"/>
+    <w:basedOn w:val="Normal"/>
+    <w:next w:val="Normal"/>
     <w:uiPriority w:val="9"/>
     <w:qFormat/>
     <w:pPr>
@@ -9833,11 +9838,11 @@
       <w:szCs w:val="24"/>
     </w:rPr>
   </w:style>
-  <w:style w:type="paragraph" w:styleId="berschrift2">
+  <w:style w:type="paragraph" w:styleId="Heading2">
     <w:name w:val="heading 2"/>
-    <w:basedOn w:val="Standard"/>
-    <w:next w:val="Standard"/>
-    <w:link w:val="berschrift2Zchn"/>
+    <w:basedOn w:val="Normal"/>
+    <w:next w:val="Normal"/>
+    <w:link w:val="Heading2Char"/>
     <w:uiPriority w:val="9"/>
     <w:unhideWhenUsed/>
     <w:qFormat/>
@@ -9855,11 +9860,11 @@
       <w:szCs w:val="26"/>
     </w:rPr>
   </w:style>
-  <w:style w:type="paragraph" w:styleId="berschrift3">
+  <w:style w:type="paragraph" w:styleId="Heading3">
     <w:name w:val="heading 3"/>
-    <w:basedOn w:val="Standard"/>
-    <w:next w:val="Standard"/>
-    <w:link w:val="berschrift3Zchn"/>
+    <w:basedOn w:val="Normal"/>
+    <w:next w:val="Normal"/>
+    <w:link w:val="Heading3Char"/>
     <w:uiPriority w:val="9"/>
     <w:unhideWhenUsed/>
     <w:qFormat/>
@@ -9877,13 +9882,13 @@
       <w:szCs w:val="24"/>
     </w:rPr>
   </w:style>
-  <w:style w:type="character" w:default="1" w:styleId="Absatz-Standardschriftart">
+  <w:style w:type="character" w:default="1" w:styleId="DefaultParagraphFont">
     <w:name w:val="Default Paragraph Font"/>
     <w:uiPriority w:val="1"/>
     <w:semiHidden/>
     <w:unhideWhenUsed/>
   </w:style>
-  <w:style w:type="table" w:default="1" w:styleId="NormaleTabelle">
+  <w:style w:type="table" w:default="1" w:styleId="TableNormal">
     <w:name w:val="Normal Table"/>
     <w:uiPriority w:val="99"/>
     <w:semiHidden/>
@@ -9898,7 +9903,7 @@
       </w:tblCellMar>
     </w:tblPr>
   </w:style>
-  <w:style w:type="numbering" w:default="1" w:styleId="KeineListe">
+  <w:style w:type="numbering" w:default="1" w:styleId="NoList">
     <w:name w:val="No List"/>
     <w:uiPriority w:val="99"/>
     <w:semiHidden/>
@@ -9906,7 +9911,7 @@
   </w:style>
   <w:style w:type="paragraph" w:customStyle="1" w:styleId="Heading">
     <w:name w:val="Heading"/>
-    <w:basedOn w:val="Standard"/>
+    <w:basedOn w:val="Normal"/>
     <w:next w:val="Textbody"/>
     <w:pPr>
       <w:keepNext/>
@@ -9920,12 +9925,12 @@
   </w:style>
   <w:style w:type="paragraph" w:customStyle="1" w:styleId="Textbody">
     <w:name w:val="Text body"/>
-    <w:basedOn w:val="Standard"/>
+    <w:basedOn w:val="Normal"/>
     <w:pPr>
       <w:spacing w:after="140" w:line="276" w:lineRule="auto"/>
     </w:pPr>
   </w:style>
-  <w:style w:type="paragraph" w:styleId="Liste">
+  <w:style w:type="paragraph" w:styleId="List">
     <w:name w:val="List"/>
     <w:basedOn w:val="Textbody"/>
     <w:rPr>
@@ -9933,9 +9938,9 @@
       <w:sz w:val="24"/>
     </w:rPr>
   </w:style>
-  <w:style w:type="paragraph" w:styleId="Beschriftung">
+  <w:style w:type="paragraph" w:styleId="Caption">
     <w:name w:val="caption"/>
-    <w:basedOn w:val="Standard"/>
+    <w:basedOn w:val="Normal"/>
     <w:pPr>
       <w:suppressLineNumbers/>
       <w:spacing w:before="120" w:after="120"/>
@@ -9950,7 +9955,7 @@
   </w:style>
   <w:style w:type="paragraph" w:customStyle="1" w:styleId="Index">
     <w:name w:val="Index"/>
-    <w:basedOn w:val="Standard"/>
+    <w:basedOn w:val="Normal"/>
     <w:pPr>
       <w:suppressLineNumbers/>
     </w:pPr>
@@ -9961,30 +9966,30 @@
   </w:style>
   <w:style w:type="paragraph" w:customStyle="1" w:styleId="myheading">
     <w:name w:val="myheading"/>
-    <w:basedOn w:val="berschrift1"/>
+    <w:basedOn w:val="Heading1"/>
     <w:pPr>
       <w:keepNext w:val="0"/>
     </w:pPr>
   </w:style>
-  <w:style w:type="paragraph" w:styleId="Sprechblasentext">
+  <w:style w:type="paragraph" w:styleId="BalloonText">
     <w:name w:val="Balloon Text"/>
-    <w:basedOn w:val="Standard"/>
+    <w:basedOn w:val="Normal"/>
     <w:rPr>
       <w:rFonts w:ascii="Tahoma" w:eastAsia="Tahoma" w:hAnsi="Tahoma" w:cs="Tahoma"/>
       <w:sz w:val="16"/>
       <w:szCs w:val="16"/>
     </w:rPr>
   </w:style>
-  <w:style w:type="paragraph" w:styleId="Listenabsatz">
+  <w:style w:type="paragraph" w:styleId="ListParagraph">
     <w:name w:val="List Paragraph"/>
-    <w:basedOn w:val="Standard"/>
+    <w:basedOn w:val="Normal"/>
     <w:pPr>
       <w:ind w:left="720"/>
     </w:pPr>
   </w:style>
   <w:style w:type="paragraph" w:customStyle="1" w:styleId="TableContents">
     <w:name w:val="Table Contents"/>
-    <w:basedOn w:val="Standard"/>
+    <w:basedOn w:val="Normal"/>
     <w:pPr>
       <w:suppressLineNumbers/>
     </w:pPr>
@@ -10002,7 +10007,7 @@
   </w:style>
   <w:style w:type="character" w:customStyle="1" w:styleId="Heading1Char">
     <w:name w:val="Heading 1 Char"/>
-    <w:basedOn w:val="Absatz-Standardschriftart"/>
+    <w:basedOn w:val="DefaultParagraphFont"/>
     <w:rPr>
       <w:rFonts w:eastAsia="Times New Roman" w:cs="Times New Roman"/>
       <w:b/>
@@ -10024,7 +10029,7 @@
   </w:style>
   <w:style w:type="character" w:customStyle="1" w:styleId="BalloonTextChar">
     <w:name w:val="Balloon Text Char"/>
-    <w:basedOn w:val="Absatz-Standardschriftart"/>
+    <w:basedOn w:val="DefaultParagraphFont"/>
     <w:rPr>
       <w:rFonts w:ascii="Tahoma" w:eastAsia="Tahoma" w:hAnsi="Tahoma" w:cs="Tahoma"/>
       <w:sz w:val="16"/>
@@ -10033,7 +10038,7 @@
   </w:style>
   <w:style w:type="numbering" w:customStyle="1" w:styleId="KeineListe1">
     <w:name w:val="Keine Liste1"/>
-    <w:basedOn w:val="KeineListe"/>
+    <w:basedOn w:val="NoList"/>
     <w:pPr>
       <w:numPr>
         <w:numId w:val="1"/>
@@ -10042,7 +10047,7 @@
   </w:style>
   <w:style w:type="numbering" w:customStyle="1" w:styleId="WWNum1">
     <w:name w:val="WWNum1"/>
-    <w:basedOn w:val="KeineListe"/>
+    <w:basedOn w:val="NoList"/>
     <w:pPr>
       <w:numPr>
         <w:numId w:val="2"/>
@@ -10051,7 +10056,7 @@
   </w:style>
   <w:style w:type="numbering" w:customStyle="1" w:styleId="WWNum2">
     <w:name w:val="WWNum2"/>
-    <w:basedOn w:val="KeineListe"/>
+    <w:basedOn w:val="NoList"/>
     <w:pPr>
       <w:numPr>
         <w:numId w:val="3"/>
@@ -10060,7 +10065,7 @@
   </w:style>
   <w:style w:type="numbering" w:customStyle="1" w:styleId="WWNum3">
     <w:name w:val="WWNum3"/>
-    <w:basedOn w:val="KeineListe"/>
+    <w:basedOn w:val="NoList"/>
     <w:pPr>
       <w:numPr>
         <w:numId w:val="4"/>
@@ -10069,7 +10074,7 @@
   </w:style>
   <w:style w:type="numbering" w:customStyle="1" w:styleId="WWNum4">
     <w:name w:val="WWNum4"/>
-    <w:basedOn w:val="KeineListe"/>
+    <w:basedOn w:val="NoList"/>
     <w:pPr>
       <w:numPr>
         <w:numId w:val="5"/>
@@ -10078,7 +10083,7 @@
   </w:style>
   <w:style w:type="numbering" w:customStyle="1" w:styleId="WWNum5">
     <w:name w:val="WWNum5"/>
-    <w:basedOn w:val="KeineListe"/>
+    <w:basedOn w:val="NoList"/>
     <w:pPr>
       <w:numPr>
         <w:numId w:val="6"/>
@@ -10087,7 +10092,7 @@
   </w:style>
   <w:style w:type="numbering" w:customStyle="1" w:styleId="WWNum6">
     <w:name w:val="WWNum6"/>
-    <w:basedOn w:val="KeineListe"/>
+    <w:basedOn w:val="NoList"/>
     <w:pPr>
       <w:numPr>
         <w:numId w:val="7"/>
@@ -10096,7 +10101,7 @@
   </w:style>
   <w:style w:type="character" w:styleId="Hyperlink">
     <w:name w:val="Hyperlink"/>
-    <w:basedOn w:val="Absatz-Standardschriftart"/>
+    <w:basedOn w:val="DefaultParagraphFont"/>
     <w:uiPriority w:val="99"/>
     <w:unhideWhenUsed/>
     <w:rsid w:val="008E75EF"/>
@@ -10105,9 +10110,9 @@
       <w:u w:val="single"/>
     </w:rPr>
   </w:style>
-  <w:style w:type="character" w:styleId="NichtaufgelsteErwhnung">
+  <w:style w:type="character" w:styleId="UnresolvedMention">
     <w:name w:val="Unresolved Mention"/>
-    <w:basedOn w:val="Absatz-Standardschriftart"/>
+    <w:basedOn w:val="DefaultParagraphFont"/>
     <w:uiPriority w:val="99"/>
     <w:semiHidden/>
     <w:unhideWhenUsed/>
@@ -10117,10 +10122,10 @@
       <w:shd w:val="clear" w:color="auto" w:fill="E1DFDD"/>
     </w:rPr>
   </w:style>
-  <w:style w:type="paragraph" w:styleId="Kopfzeile">
+  <w:style w:type="paragraph" w:styleId="Header">
     <w:name w:val="header"/>
-    <w:basedOn w:val="Standard"/>
-    <w:link w:val="KopfzeileZchn"/>
+    <w:basedOn w:val="Normal"/>
+    <w:link w:val="HeaderChar"/>
     <w:uiPriority w:val="99"/>
     <w:unhideWhenUsed/>
     <w:rsid w:val="008E75EF"/>
@@ -10131,20 +10136,20 @@
       </w:tabs>
     </w:pPr>
   </w:style>
-  <w:style w:type="character" w:customStyle="1" w:styleId="KopfzeileZchn">
-    <w:name w:val="Kopfzeile Zchn"/>
-    <w:basedOn w:val="Absatz-Standardschriftart"/>
-    <w:link w:val="Kopfzeile"/>
+  <w:style w:type="character" w:customStyle="1" w:styleId="HeaderChar">
+    <w:name w:val="Header Char"/>
+    <w:basedOn w:val="DefaultParagraphFont"/>
+    <w:link w:val="Header"/>
     <w:uiPriority w:val="99"/>
     <w:rsid w:val="008E75EF"/>
     <w:rPr>
       <w:sz w:val="22"/>
     </w:rPr>
   </w:style>
-  <w:style w:type="paragraph" w:styleId="Fuzeile">
+  <w:style w:type="paragraph" w:styleId="Footer">
     <w:name w:val="footer"/>
-    <w:basedOn w:val="Standard"/>
-    <w:link w:val="FuzeileZchn"/>
+    <w:basedOn w:val="Normal"/>
+    <w:link w:val="FooterChar"/>
     <w:uiPriority w:val="99"/>
     <w:unhideWhenUsed/>
     <w:rsid w:val="008E75EF"/>
@@ -10155,19 +10160,19 @@
       </w:tabs>
     </w:pPr>
   </w:style>
-  <w:style w:type="character" w:customStyle="1" w:styleId="FuzeileZchn">
-    <w:name w:val="Fußzeile Zchn"/>
-    <w:basedOn w:val="Absatz-Standardschriftart"/>
-    <w:link w:val="Fuzeile"/>
+  <w:style w:type="character" w:customStyle="1" w:styleId="FooterChar">
+    <w:name w:val="Footer Char"/>
+    <w:basedOn w:val="DefaultParagraphFont"/>
+    <w:link w:val="Footer"/>
     <w:uiPriority w:val="99"/>
     <w:rsid w:val="008E75EF"/>
     <w:rPr>
       <w:sz w:val="22"/>
     </w:rPr>
   </w:style>
-  <w:style w:type="table" w:styleId="Tabellenraster">
+  <w:style w:type="table" w:styleId="TableGrid">
     <w:name w:val="Table Grid"/>
-    <w:basedOn w:val="NormaleTabelle"/>
+    <w:basedOn w:val="TableNormal"/>
     <w:uiPriority w:val="39"/>
     <w:rsid w:val="008E75EF"/>
     <w:tblPr>
@@ -10181,10 +10186,10 @@
       </w:tblBorders>
     </w:tblPr>
   </w:style>
-  <w:style w:type="paragraph" w:styleId="Inhaltsverzeichnisberschrift">
+  <w:style w:type="paragraph" w:styleId="TOCHeading">
     <w:name w:val="TOC Heading"/>
-    <w:basedOn w:val="berschrift1"/>
-    <w:next w:val="Standard"/>
+    <w:basedOn w:val="Heading1"/>
+    <w:next w:val="Normal"/>
     <w:uiPriority w:val="39"/>
     <w:unhideWhenUsed/>
     <w:qFormat/>
@@ -10208,10 +10213,10 @@
       <w:szCs w:val="32"/>
     </w:rPr>
   </w:style>
-  <w:style w:type="paragraph" w:styleId="Verzeichnis1">
+  <w:style w:type="paragraph" w:styleId="TOC1">
     <w:name w:val="toc 1"/>
-    <w:basedOn w:val="Standard"/>
-    <w:next w:val="Standard"/>
+    <w:basedOn w:val="Normal"/>
+    <w:next w:val="Normal"/>
     <w:autoRedefine/>
     <w:uiPriority w:val="39"/>
     <w:unhideWhenUsed/>
@@ -10220,9 +10225,9 @@
       <w:spacing w:after="100"/>
     </w:pPr>
   </w:style>
-  <w:style w:type="table" w:styleId="Gitternetztabelle1hell">
+  <w:style w:type="table" w:styleId="GridTable1Light">
     <w:name w:val="Grid Table 1 Light"/>
-    <w:basedOn w:val="NormaleTabelle"/>
+    <w:basedOn w:val="TableNormal"/>
     <w:uiPriority w:val="46"/>
     <w:rsid w:val="00AF0F1B"/>
     <w:tblPr>
@@ -10274,9 +10279,9 @@
       </w:rPr>
     </w:tblStylePr>
   </w:style>
-  <w:style w:type="character" w:styleId="BesuchterLink">
+  <w:style w:type="character" w:styleId="FollowedHyperlink">
     <w:name w:val="FollowedHyperlink"/>
-    <w:basedOn w:val="Absatz-Standardschriftart"/>
+    <w:basedOn w:val="DefaultParagraphFont"/>
     <w:uiPriority w:val="99"/>
     <w:semiHidden/>
     <w:unhideWhenUsed/>
@@ -10286,10 +10291,10 @@
       <w:u w:val="single"/>
     </w:rPr>
   </w:style>
-  <w:style w:type="character" w:customStyle="1" w:styleId="berschrift2Zchn">
-    <w:name w:val="Überschrift 2 Zchn"/>
-    <w:basedOn w:val="Absatz-Standardschriftart"/>
-    <w:link w:val="berschrift2"/>
+  <w:style w:type="character" w:customStyle="1" w:styleId="Heading2Char">
+    <w:name w:val="Heading 2 Char"/>
+    <w:basedOn w:val="DefaultParagraphFont"/>
+    <w:link w:val="Heading2"/>
     <w:uiPriority w:val="9"/>
     <w:rsid w:val="00DD1D68"/>
     <w:rPr>
@@ -10299,10 +10304,10 @@
       <w:szCs w:val="26"/>
     </w:rPr>
   </w:style>
-  <w:style w:type="paragraph" w:styleId="Verzeichnis2">
+  <w:style w:type="paragraph" w:styleId="TOC2">
     <w:name w:val="toc 2"/>
-    <w:basedOn w:val="Standard"/>
-    <w:next w:val="Standard"/>
+    <w:basedOn w:val="Normal"/>
+    <w:next w:val="Normal"/>
     <w:autoRedefine/>
     <w:uiPriority w:val="39"/>
     <w:unhideWhenUsed/>
@@ -10312,9 +10317,9 @@
       <w:ind w:left="220"/>
     </w:pPr>
   </w:style>
-  <w:style w:type="character" w:styleId="Platzhaltertext">
+  <w:style w:type="character" w:styleId="PlaceholderText">
     <w:name w:val="Placeholder Text"/>
-    <w:basedOn w:val="Absatz-Standardschriftart"/>
+    <w:basedOn w:val="DefaultParagraphFont"/>
     <w:uiPriority w:val="99"/>
     <w:semiHidden/>
     <w:rsid w:val="00421505"/>
@@ -10324,13 +10329,13 @@
   </w:style>
   <w:style w:type="character" w:customStyle="1" w:styleId="m-griditem-email">
     <w:name w:val="m-grid__item-email"/>
-    <w:basedOn w:val="Absatz-Standardschriftart"/>
+    <w:basedOn w:val="DefaultParagraphFont"/>
     <w:rsid w:val="004F1E72"/>
   </w:style>
-  <w:style w:type="character" w:customStyle="1" w:styleId="berschrift3Zchn">
-    <w:name w:val="Überschrift 3 Zchn"/>
-    <w:basedOn w:val="Absatz-Standardschriftart"/>
-    <w:link w:val="berschrift3"/>
+  <w:style w:type="character" w:customStyle="1" w:styleId="Heading3Char">
+    <w:name w:val="Heading 3 Char"/>
+    <w:basedOn w:val="DefaultParagraphFont"/>
+    <w:link w:val="Heading3"/>
     <w:uiPriority w:val="9"/>
     <w:rsid w:val="004661E4"/>
     <w:rPr>

</xml_diff>